<commit_message>
Se agregan documentos en PDF
</commit_message>
<xml_diff>
--- a/A requisitos/Proyecto inicial.docx
+++ b/A requisitos/Proyecto inicial.docx
@@ -564,6 +564,28 @@
     </w:p>
     <w:p>
       <w:pPr>
+        <w:spacing w:before="100" w:beforeAutospacing="1" w:after="100" w:afterAutospacing="1" w:line="240" w:lineRule="auto"/>
+        <w:rPr>
+          <w:rFonts w:eastAsia="Times New Roman" w:cstheme="minorHAnsi"/>
+          <w:sz w:val="24"/>
+          <w:szCs w:val="24"/>
+          <w:lang w:val="es-AR"/>
+        </w:rPr>
+      </w:pPr>
+    </w:p>
+    <w:p>
+      <w:pPr>
+        <w:spacing w:before="100" w:beforeAutospacing="1" w:after="100" w:afterAutospacing="1" w:line="240" w:lineRule="auto"/>
+        <w:rPr>
+          <w:rFonts w:eastAsia="Times New Roman" w:cstheme="minorHAnsi"/>
+          <w:sz w:val="24"/>
+          <w:szCs w:val="24"/>
+          <w:lang w:val="es-AR"/>
+        </w:rPr>
+      </w:pPr>
+    </w:p>
+    <w:p>
+      <w:pPr>
         <w:numPr>
           <w:ilvl w:val="0"/>
           <w:numId w:val="2"/>
@@ -627,6 +649,7 @@
           <w:bCs/>
           <w:sz w:val="24"/>
           <w:szCs w:val="24"/>
+          <w:lang w:val="es-AR"/>
         </w:rPr>
       </w:pPr>
     </w:p>
@@ -1303,6 +1326,30 @@
     <w:p>
       <w:pPr>
         <w:spacing w:before="100" w:beforeAutospacing="1" w:after="100" w:afterAutospacing="1" w:line="240" w:lineRule="auto"/>
+        <w:rPr>
+          <w:rFonts w:eastAsia="Times New Roman" w:cstheme="minorHAnsi"/>
+          <w:sz w:val="24"/>
+          <w:szCs w:val="24"/>
+          <w:lang w:val="es-AR"/>
+        </w:rPr>
+      </w:pPr>
+    </w:p>
+    <w:p>
+      <w:pPr>
+        <w:spacing w:before="100" w:beforeAutospacing="1" w:after="100" w:afterAutospacing="1" w:line="240" w:lineRule="auto"/>
+        <w:rPr>
+          <w:rFonts w:eastAsia="Times New Roman" w:cstheme="minorHAnsi"/>
+          <w:sz w:val="24"/>
+          <w:szCs w:val="24"/>
+          <w:lang w:val="es-AR"/>
+        </w:rPr>
+      </w:pPr>
+      <w:bookmarkStart w:id="0" w:name="_GoBack"/>
+      <w:bookmarkEnd w:id="0"/>
+    </w:p>
+    <w:p>
+      <w:pPr>
+        <w:spacing w:before="100" w:beforeAutospacing="1" w:after="100" w:afterAutospacing="1" w:line="240" w:lineRule="auto"/>
         <w:outlineLvl w:val="2"/>
         <w:rPr>
           <w:rFonts w:eastAsia="Times New Roman" w:cstheme="minorHAnsi"/>
@@ -1478,8 +1525,6 @@
           <w:lang w:val="es-AR"/>
         </w:rPr>
       </w:pPr>
-      <w:bookmarkStart w:id="0" w:name="_GoBack"/>
-      <w:bookmarkEnd w:id="0"/>
     </w:p>
     <w:p>
       <w:pPr>
@@ -1751,7 +1796,8 @@
     </w:p>
     <w:sectPr>
       <w:headerReference w:type="default" r:id="rId7"/>
-      <w:pgSz w:w="12240" w:h="15840"/>
+      <w:footerReference w:type="default" r:id="rId8"/>
+      <w:pgSz w:w="11906" w:h="16838" w:code="9"/>
       <w:pgMar w:top="1417" w:right="1701" w:bottom="1417" w:left="1701" w:header="708" w:footer="708" w:gutter="0"/>
       <w:cols w:space="708"/>
       <w:docGrid w:linePitch="360"/>
@@ -1783,6 +1829,62 @@
     </w:p>
   </w:endnote>
 </w:endnotes>
+</file>
+
+<file path=word/footer1.xml><?xml version="1.0" encoding="utf-8"?>
+<w:ftr xmlns:wpc="http://schemas.microsoft.com/office/word/2010/wordprocessingCanvas" xmlns:cx="http://schemas.microsoft.com/office/drawing/2014/chartex" xmlns:cx1="http://schemas.microsoft.com/office/drawing/2015/9/8/chartex" xmlns:mc="http://schemas.openxmlformats.org/markup-compatibility/2006" xmlns:o="urn:schemas-microsoft-com:office:office" xmlns:r="http://schemas.openxmlformats.org/officeDocument/2006/relationships" xmlns:m="http://schemas.openxmlformats.org/officeDocument/2006/math" xmlns:v="urn:schemas-microsoft-com:vml" xmlns:wp14="http://schemas.microsoft.com/office/word/2010/wordprocessingDrawing" xmlns:wp="http://schemas.openxmlformats.org/drawingml/2006/wordprocessingDrawing" xmlns:w10="urn:schemas-microsoft-com:office:word" xmlns:w="http://schemas.openxmlformats.org/wordprocessingml/2006/main" xmlns:w14="http://schemas.microsoft.com/office/word/2010/wordml" xmlns:w15="http://schemas.microsoft.com/office/word/2012/wordml" xmlns:w16se="http://schemas.microsoft.com/office/word/2015/wordml/symex" xmlns:wpg="http://schemas.microsoft.com/office/word/2010/wordprocessingGroup" xmlns:wpi="http://schemas.microsoft.com/office/word/2010/wordprocessingInk" xmlns:wne="http://schemas.microsoft.com/office/word/2006/wordml" xmlns:wps="http://schemas.microsoft.com/office/word/2010/wordprocessingShape" mc:Ignorable="w14 w15 w16se wp14">
+  <w:p>
+    <w:pPr>
+      <w:pStyle w:val="Piedepgina"/>
+    </w:pPr>
+    <w:r>
+      <w:rPr>
+        <w:noProof/>
+      </w:rPr>
+      <w:drawing>
+        <wp:inline distT="0" distB="0" distL="0" distR="0">
+          <wp:extent cx="5612130" cy="803910"/>
+          <wp:effectExtent l="0" t="0" r="7620" b="0"/>
+          <wp:docPr id="1" name="Imagen 1"/>
+          <wp:cNvGraphicFramePr>
+            <a:graphicFrameLocks xmlns:a="http://schemas.openxmlformats.org/drawingml/2006/main" noChangeAspect="1"/>
+          </wp:cNvGraphicFramePr>
+          <a:graphic xmlns:a="http://schemas.openxmlformats.org/drawingml/2006/main">
+            <a:graphicData uri="http://schemas.openxmlformats.org/drawingml/2006/picture">
+              <pic:pic xmlns:pic="http://schemas.openxmlformats.org/drawingml/2006/picture">
+                <pic:nvPicPr>
+                  <pic:cNvPr id="1" name="PiedepaginaISPC.jpg"/>
+                  <pic:cNvPicPr/>
+                </pic:nvPicPr>
+                <pic:blipFill>
+                  <a:blip r:embed="rId1">
+                    <a:extLst>
+                      <a:ext uri="{28A0092B-C50C-407E-A947-70E740481C1C}">
+                        <a14:useLocalDpi xmlns:a14="http://schemas.microsoft.com/office/drawing/2010/main" val="0"/>
+                      </a:ext>
+                    </a:extLst>
+                  </a:blip>
+                  <a:stretch>
+                    <a:fillRect/>
+                  </a:stretch>
+                </pic:blipFill>
+                <pic:spPr>
+                  <a:xfrm>
+                    <a:off x="0" y="0"/>
+                    <a:ext cx="5612130" cy="803910"/>
+                  </a:xfrm>
+                  <a:prstGeom prst="rect">
+                    <a:avLst/>
+                  </a:prstGeom>
+                </pic:spPr>
+              </pic:pic>
+            </a:graphicData>
+          </a:graphic>
+        </wp:inline>
+      </w:drawing>
+    </w:r>
+  </w:p>
+</w:ftr>
 </file>
 
 <file path=word/footnotes.xml><?xml version="1.0" encoding="utf-8"?>

</xml_diff>